<commit_message>
added inverts multivariate stats using newly collected inverts data and updates to ms
</commit_message>
<xml_diff>
--- a/writing/TraitnutrientdraftJune2015MO.docx
+++ b/writing/TraitnutrientdraftJune2015MO.docx
@@ -52,9 +52,29 @@
           <w:sz w:val="24"/>
           <w:szCs w:val="24"/>
         </w:rPr>
-        <w:t xml:space="preserve">While food provisioning is one of the most widely acknowledged ecosystem service provided by aquatic ecosystems, the role of seafood as a source of valuable micronutrients scarce in the human diet is often overlooked. </w:t>
-      </w:r>
-      <w:ins w:id="2" w:author="Mary O'Connor" w:date="2015-10-09T15:31:00Z">
+        <w:t>While food provisioning is one of the most widely acknowledged ecosystem service</w:t>
+      </w:r>
+      <w:ins w:id="2" w:author="Joey Bernhardt" w:date="2015-12-08T14:02:00Z">
+        <w:r>
+          <w:rPr>
+            <w:rFonts w:ascii="Times New Roman" w:eastAsia="Times New Roman" w:hAnsi="Times New Roman" w:cs="Times New Roman"/>
+            <w:sz w:val="24"/>
+            <w:szCs w:val="24"/>
+          </w:rPr>
+          <w:t>s</w:t>
+        </w:r>
+      </w:ins>
+      <w:bookmarkStart w:id="3" w:name="_GoBack"/>
+      <w:bookmarkEnd w:id="3"/>
+      <w:r>
+        <w:rPr>
+          <w:rFonts w:ascii="Times New Roman" w:eastAsia="Times New Roman" w:hAnsi="Times New Roman" w:cs="Times New Roman"/>
+          <w:sz w:val="24"/>
+          <w:szCs w:val="24"/>
+        </w:rPr>
+        <w:t xml:space="preserve"> provided by aquatic ecosystems, the role of seafood as a source of valuable micronutrients scarce in the human diet is often overlooked. </w:t>
+      </w:r>
+      <w:ins w:id="4" w:author="Mary O'Connor" w:date="2015-10-09T15:31:00Z">
         <w:r>
           <w:rPr>
             <w:rFonts w:ascii="Times New Roman" w:eastAsia="Times New Roman" w:hAnsi="Times New Roman" w:cs="Times New Roman"/>
@@ -90,8 +110,8 @@
         </w:rPr>
         <w:t>,.</w:t>
       </w:r>
-      <w:commentRangeStart w:id="3"/>
-      <w:commentRangeStart w:id="4"/>
+      <w:commentRangeStart w:id="5"/>
+      <w:commentRangeStart w:id="6"/>
       <w:proofErr w:type="gramEnd"/>
       <w:r>
         <w:rPr>
@@ -128,7 +148,7 @@
         </w:rPr>
         <w:t xml:space="preserve"> scaling theory and ecological stoichiometry to </w:t>
       </w:r>
-      <w:ins w:id="5" w:author="Mary O'Connor" w:date="2015-10-09T15:33:00Z">
+      <w:ins w:id="7" w:author="Mary O'Connor" w:date="2015-10-09T15:33:00Z">
         <w:r>
           <w:rPr>
             <w:rFonts w:ascii="Times New Roman" w:eastAsia="Times New Roman" w:hAnsi="Times New Roman" w:cs="Times New Roman"/>
@@ -146,7 +166,7 @@
         </w:rPr>
         <w:t xml:space="preserve"> a species’ nutritional profile </w:t>
       </w:r>
-      <w:del w:id="6" w:author="Mary O'Connor" w:date="2015-10-09T15:33:00Z">
+      <w:del w:id="8" w:author="Mary O'Connor" w:date="2015-10-09T15:33:00Z">
         <w:r>
           <w:rPr>
             <w:rFonts w:ascii="Times New Roman" w:eastAsia="Times New Roman" w:hAnsi="Times New Roman" w:cs="Times New Roman"/>
@@ -156,7 +176,7 @@
           <w:delText>is related to</w:delText>
         </w:r>
       </w:del>
-      <w:ins w:id="7" w:author="Mary O'Connor" w:date="2015-10-09T15:33:00Z">
+      <w:ins w:id="9" w:author="Mary O'Connor" w:date="2015-10-09T15:33:00Z">
         <w:r>
           <w:rPr>
             <w:rFonts w:ascii="Times New Roman" w:eastAsia="Times New Roman" w:hAnsi="Times New Roman" w:cs="Times New Roman"/>
@@ -174,7 +194,7 @@
         </w:rPr>
         <w:t xml:space="preserve"> physiological traits such as growth rate or body size. </w:t>
       </w:r>
-      <w:del w:id="8" w:author="Mary O'Connor" w:date="2015-10-09T15:33:00Z">
+      <w:del w:id="10" w:author="Mary O'Connor" w:date="2015-10-09T15:33:00Z">
         <w:r>
           <w:rPr>
             <w:rFonts w:ascii="Times New Roman" w:eastAsia="Times New Roman" w:hAnsi="Times New Roman" w:cs="Times New Roman"/>
@@ -184,7 +204,7 @@
           <w:delText xml:space="preserve">Predicting </w:delText>
         </w:r>
       </w:del>
-      <w:del w:id="9" w:author="Mary O'Connor" w:date="2015-10-09T15:34:00Z">
+      <w:del w:id="11" w:author="Mary O'Connor" w:date="2015-10-09T15:34:00Z">
         <w:r>
           <w:rPr>
             <w:rFonts w:ascii="Times New Roman" w:eastAsia="Times New Roman" w:hAnsi="Times New Roman" w:cs="Times New Roman"/>
@@ -194,7 +214,7 @@
           <w:delText xml:space="preserve">a species’ nutritional value in the human diet </w:delText>
         </w:r>
       </w:del>
-      <w:del w:id="10" w:author="Mary O'Connor" w:date="2015-10-09T15:33:00Z">
+      <w:del w:id="12" w:author="Mary O'Connor" w:date="2015-10-09T15:33:00Z">
         <w:r>
           <w:rPr>
             <w:rFonts w:ascii="Times New Roman" w:eastAsia="Times New Roman" w:hAnsi="Times New Roman" w:cs="Times New Roman"/>
@@ -204,7 +224,7 @@
           <w:delText>requires knowledge of</w:delText>
         </w:r>
       </w:del>
-      <w:del w:id="11" w:author="Mary O'Connor" w:date="2015-10-09T15:34:00Z">
+      <w:del w:id="13" w:author="Mary O'Connor" w:date="2015-10-09T15:34:00Z">
         <w:r>
           <w:rPr>
             <w:rFonts w:ascii="Times New Roman" w:eastAsia="Times New Roman" w:hAnsi="Times New Roman" w:cs="Times New Roman"/>
@@ -214,7 +234,7 @@
           <w:delText xml:space="preserve"> not only</w:delText>
         </w:r>
       </w:del>
-      <w:del w:id="12" w:author="Mary O'Connor" w:date="2015-10-09T15:33:00Z">
+      <w:del w:id="14" w:author="Mary O'Connor" w:date="2015-10-09T15:33:00Z">
         <w:r>
           <w:rPr>
             <w:rFonts w:ascii="Times New Roman" w:eastAsia="Times New Roman" w:hAnsi="Times New Roman" w:cs="Times New Roman"/>
@@ -224,7 +244,7 @@
           <w:delText xml:space="preserve"> the</w:delText>
         </w:r>
       </w:del>
-      <w:del w:id="13" w:author="Mary O'Connor" w:date="2015-10-09T15:34:00Z">
+      <w:del w:id="15" w:author="Mary O'Connor" w:date="2015-10-09T15:34:00Z">
         <w:r>
           <w:rPr>
             <w:rFonts w:ascii="Times New Roman" w:eastAsia="Times New Roman" w:hAnsi="Times New Roman" w:cs="Times New Roman"/>
@@ -233,13 +253,13 @@
           </w:rPr>
           <w:delText xml:space="preserve"> ecological drivers of a species’ nutrient content, but also human dietary practices, which may influence which body parts are consumed, and thus the nutritional value of an edible portion.</w:delText>
         </w:r>
-        <w:commentRangeEnd w:id="3"/>
-        <w:r>
-          <w:commentReference w:id="3"/>
-        </w:r>
-        <w:commentRangeEnd w:id="4"/>
-        <w:r>
-          <w:commentReference w:id="4"/>
+        <w:commentRangeEnd w:id="5"/>
+        <w:r>
+          <w:commentReference w:id="5"/>
+        </w:r>
+        <w:commentRangeEnd w:id="6"/>
+        <w:r>
+          <w:commentReference w:id="6"/>
         </w:r>
         <w:r>
           <w:rPr>
@@ -250,7 +270,7 @@
           <w:delText xml:space="preserve"> In this study we test</w:delText>
         </w:r>
       </w:del>
-      <w:ins w:id="14" w:author="Mary O'Connor" w:date="2015-10-09T15:34:00Z">
+      <w:ins w:id="16" w:author="Mary O'Connor" w:date="2015-10-09T15:34:00Z">
         <w:r>
           <w:rPr>
             <w:rFonts w:ascii="Times New Roman" w:eastAsia="Times New Roman" w:hAnsi="Times New Roman" w:cs="Times New Roman"/>
@@ -260,7 +280,7 @@
           <w:t xml:space="preserve">We </w:t>
         </w:r>
       </w:ins>
-      <w:ins w:id="15" w:author="Mary O'Connor" w:date="2015-10-09T15:35:00Z">
+      <w:ins w:id="17" w:author="Mary O'Connor" w:date="2015-10-09T15:35:00Z">
         <w:r>
           <w:rPr>
             <w:rFonts w:ascii="Times New Roman" w:eastAsia="Times New Roman" w:hAnsi="Times New Roman" w:cs="Times New Roman"/>
@@ -269,7 +289,7 @@
           </w:rPr>
           <w:t xml:space="preserve">used </w:t>
         </w:r>
-        <w:commentRangeStart w:id="16"/>
+        <w:commentRangeStart w:id="18"/>
         <w:r>
           <w:rPr>
             <w:rFonts w:ascii="Times New Roman" w:eastAsia="Times New Roman" w:hAnsi="Times New Roman" w:cs="Times New Roman"/>
@@ -278,12 +298,12 @@
           </w:rPr>
           <w:t>human dietary food composition data</w:t>
         </w:r>
-        <w:commentRangeEnd w:id="16"/>
+        <w:commentRangeEnd w:id="18"/>
         <w:r>
           <w:rPr>
             <w:rStyle w:val="CommentReference"/>
           </w:rPr>
-          <w:commentReference w:id="16"/>
+          <w:commentReference w:id="18"/>
         </w:r>
         <w:r>
           <w:rPr>
@@ -302,7 +322,7 @@
         </w:rPr>
         <w:t xml:space="preserve"> whether functional traits </w:t>
       </w:r>
-      <w:ins w:id="18" w:author="Mary O'Connor" w:date="2015-10-09T15:34:00Z">
+      <w:ins w:id="20" w:author="Mary O'Connor" w:date="2015-10-09T15:34:00Z">
         <w:r>
           <w:rPr>
             <w:rFonts w:ascii="Times New Roman" w:eastAsia="Times New Roman" w:hAnsi="Times New Roman" w:cs="Times New Roman"/>
@@ -320,7 +340,7 @@
         </w:rPr>
         <w:t xml:space="preserve">species’ nutritional value to </w:t>
       </w:r>
-      <w:ins w:id="19" w:author="Mary O'Connor" w:date="2015-10-09T15:34:00Z">
+      <w:ins w:id="21" w:author="Mary O'Connor" w:date="2015-10-09T15:34:00Z">
         <w:r>
           <w:rPr>
             <w:rFonts w:ascii="Times New Roman" w:eastAsia="Times New Roman" w:hAnsi="Times New Roman" w:cs="Times New Roman"/>
@@ -330,7 +350,7 @@
           <w:t>human consumers</w:t>
         </w:r>
       </w:ins>
-      <w:ins w:id="20" w:author="Mary O'Connor" w:date="2015-10-09T15:37:00Z">
+      <w:ins w:id="22" w:author="Mary O'Connor" w:date="2015-10-09T15:37:00Z">
         <w:r>
           <w:rPr>
             <w:rFonts w:ascii="Times New Roman" w:eastAsia="Times New Roman" w:hAnsi="Times New Roman" w:cs="Times New Roman"/>
@@ -348,7 +368,7 @@
         </w:rPr>
         <w:t>. We f</w:t>
       </w:r>
-      <w:ins w:id="21" w:author="Mary O'Connor" w:date="2015-10-09T15:36:00Z">
+      <w:ins w:id="23" w:author="Mary O'Connor" w:date="2015-10-09T15:36:00Z">
         <w:r>
           <w:rPr>
             <w:rFonts w:ascii="Times New Roman" w:eastAsia="Times New Roman" w:hAnsi="Times New Roman" w:cs="Times New Roman"/>
@@ -366,7 +386,7 @@
         </w:rPr>
         <w:t>nd that a</w:t>
       </w:r>
-      <w:ins w:id="22" w:author="Mary O'Connor" w:date="2015-10-09T15:36:00Z">
+      <w:ins w:id="24" w:author="Mary O'Connor" w:date="2015-10-09T15:36:00Z">
         <w:r>
           <w:rPr>
             <w:rFonts w:ascii="Times New Roman" w:eastAsia="Times New Roman" w:hAnsi="Times New Roman" w:cs="Times New Roman"/>
@@ -384,7 +404,7 @@
         </w:rPr>
         <w:t xml:space="preserve"> trait-based approach is effective at simplifying the complexity of aquatic food webs into a few key axes that strongly control the composition of micronutrients in fish assemblages. </w:t>
       </w:r>
-      <w:ins w:id="23" w:author="Mary O'Connor" w:date="2015-10-09T15:36:00Z">
+      <w:ins w:id="25" w:author="Mary O'Connor" w:date="2015-10-09T15:36:00Z">
         <w:r>
           <w:rPr>
             <w:rFonts w:ascii="Times New Roman" w:eastAsia="Times New Roman" w:hAnsi="Times New Roman" w:cs="Times New Roman"/>
@@ -420,7 +440,7 @@
         </w:rPr>
         <w:t>, Hg, EPA, DHA), the nutrient content of edible portions varie</w:t>
       </w:r>
-      <w:ins w:id="24" w:author="Mary O'Connor" w:date="2015-10-09T15:36:00Z">
+      <w:ins w:id="26" w:author="Mary O'Connor" w:date="2015-10-09T15:36:00Z">
         <w:r>
           <w:rPr>
             <w:rFonts w:ascii="Times New Roman" w:eastAsia="Times New Roman" w:hAnsi="Times New Roman" w:cs="Times New Roman"/>
@@ -438,7 +458,7 @@
         </w:rPr>
         <w:t xml:space="preserve"> predictably</w:t>
       </w:r>
-      <w:ins w:id="25" w:author="Mary O'Connor" w:date="2015-10-09T15:36:00Z">
+      <w:ins w:id="27" w:author="Mary O'Connor" w:date="2015-10-09T15:36:00Z">
         <w:r>
           <w:rPr>
             <w:rFonts w:ascii="Times New Roman" w:eastAsia="Times New Roman" w:hAnsi="Times New Roman" w:cs="Times New Roman"/>
@@ -474,7 +494,7 @@
         </w:rPr>
         <w:t xml:space="preserve"> latitude and body size, consistent with the </w:t>
       </w:r>
-      <w:ins w:id="26" w:author="Mary O'Connor" w:date="2015-10-09T15:37:00Z">
+      <w:ins w:id="28" w:author="Mary O'Connor" w:date="2015-10-09T15:37:00Z">
         <w:r>
           <w:rPr>
             <w:rFonts w:ascii="Times New Roman" w:eastAsia="Times New Roman" w:hAnsi="Times New Roman" w:cs="Times New Roman"/>
@@ -492,7 +512,7 @@
         </w:rPr>
         <w:t xml:space="preserve">functional roles of micronutrients in fish. These results suggest that the availability of micronutrients </w:t>
       </w:r>
-      <w:ins w:id="27" w:author="Mary O'Connor" w:date="2015-10-09T15:37:00Z">
+      <w:ins w:id="29" w:author="Mary O'Connor" w:date="2015-10-09T15:37:00Z">
         <w:r>
           <w:rPr>
             <w:rFonts w:ascii="Times New Roman" w:eastAsia="Times New Roman" w:hAnsi="Times New Roman" w:cs="Times New Roman"/>
@@ -510,7 +530,7 @@
         </w:rPr>
         <w:t xml:space="preserve">fish assemblages may depend on geography and the body size distribution of the catch. </w:t>
       </w:r>
-      <w:ins w:id="28" w:author="Mary O'Connor" w:date="2015-10-09T15:38:00Z">
+      <w:ins w:id="30" w:author="Mary O'Connor" w:date="2015-10-09T15:38:00Z">
         <w:r>
           <w:rPr>
             <w:rFonts w:ascii="Times New Roman" w:eastAsia="Times New Roman" w:hAnsi="Times New Roman" w:cs="Times New Roman"/>
@@ -538,7 +558,7 @@
           <w:t xml:space="preserve"> to suggest that a diverse fish assemblage can support a more nutritious diet to local seafood consumers.</w:t>
         </w:r>
       </w:ins>
-      <w:ins w:id="29" w:author="Joey Bernhardt" w:date="2015-10-20T13:27:00Z">
+      <w:ins w:id="31" w:author="Joey Bernhardt" w:date="2015-10-20T13:27:00Z">
         <w:r>
           <w:rPr>
             <w:rFonts w:ascii="Times New Roman" w:eastAsia="Times New Roman" w:hAnsi="Times New Roman" w:cs="Times New Roman"/>
@@ -552,13 +572,13 @@
     <w:p>
       <w:pPr>
         <w:rPr>
-          <w:ins w:id="30" w:author="Mary O'Connor" w:date="2015-10-09T15:39:00Z"/>
-          <w:rFonts w:ascii="Times New Roman" w:eastAsia="Times New Roman" w:hAnsi="Times New Roman" w:cs="Times New Roman"/>
-          <w:sz w:val="24"/>
-          <w:szCs w:val="24"/>
-        </w:rPr>
-      </w:pPr>
-      <w:ins w:id="31" w:author="Mary O'Connor" w:date="2015-10-09T15:39:00Z">
+          <w:ins w:id="32" w:author="Mary O'Connor" w:date="2015-10-09T15:39:00Z"/>
+          <w:rFonts w:ascii="Times New Roman" w:eastAsia="Times New Roman" w:hAnsi="Times New Roman" w:cs="Times New Roman"/>
+          <w:sz w:val="24"/>
+          <w:szCs w:val="24"/>
+        </w:rPr>
+      </w:pPr>
+      <w:ins w:id="33" w:author="Mary O'Connor" w:date="2015-10-09T15:39:00Z">
         <w:r>
           <w:rPr>
             <w:rFonts w:ascii="Times New Roman" w:eastAsia="Times New Roman" w:hAnsi="Times New Roman" w:cs="Times New Roman"/>
@@ -574,7 +594,7 @@
         <w:pStyle w:val="normal0"/>
         <w:spacing w:line="360" w:lineRule="auto"/>
       </w:pPr>
-      <w:commentRangeStart w:id="32"/>
+      <w:commentRangeStart w:id="34"/>
       <w:r>
         <w:rPr>
           <w:rFonts w:ascii="Times New Roman" w:eastAsia="Times New Roman" w:hAnsi="Times New Roman" w:cs="Times New Roman"/>
@@ -585,9 +605,9 @@
         <w:lastRenderedPageBreak/>
         <w:t>Introduction</w:t>
       </w:r>
-      <w:commentRangeEnd w:id="32"/>
-      <w:r>
-        <w:commentReference w:id="32"/>
+      <w:commentRangeEnd w:id="34"/>
+      <w:r>
+        <w:commentReference w:id="34"/>
       </w:r>
     </w:p>
     <w:p>
@@ -699,7 +719,7 @@
         <w:pStyle w:val="normal0"/>
         <w:spacing w:line="360" w:lineRule="auto"/>
         <w:rPr>
-          <w:ins w:id="33" w:author="Mary O'Connor" w:date="2015-10-09T15:48:00Z"/>
+          <w:ins w:id="35" w:author="Mary O'Connor" w:date="2015-10-09T15:48:00Z"/>
         </w:rPr>
       </w:pPr>
       <w:r>
@@ -710,7 +730,7 @@
         </w:rPr>
         <w:t xml:space="preserve">Thus, the ecology of food security, an important ecosystem service, is not just about predicting yields, it is about understanding the ecological conditions that lead to a stable supply of nutritionally diverse foods. Although fisheries productivity is studied extensively (refs), there has been surprisingly little consideration of the drivers </w:t>
       </w:r>
-      <w:commentRangeStart w:id="34"/>
+      <w:commentRangeStart w:id="36"/>
       <w:r>
         <w:rPr>
           <w:rFonts w:ascii="Times New Roman" w:eastAsia="Times New Roman" w:hAnsi="Times New Roman" w:cs="Times New Roman"/>
@@ -719,12 +739,12 @@
         </w:rPr>
         <w:t xml:space="preserve">of the nutritional quality of fisheries yields. </w:t>
       </w:r>
-      <w:commentRangeEnd w:id="34"/>
+      <w:commentRangeEnd w:id="36"/>
       <w:r>
         <w:rPr>
           <w:rStyle w:val="CommentReference"/>
         </w:rPr>
-        <w:commentReference w:id="34"/>
+        <w:commentReference w:id="36"/>
       </w:r>
       <w:r>
         <w:rPr>
@@ -740,19 +760,19 @@
         <w:pStyle w:val="normal0"/>
         <w:spacing w:line="360" w:lineRule="auto"/>
         <w:rPr>
-          <w:ins w:id="35" w:author="Mary O'Connor" w:date="2015-10-09T15:48:00Z"/>
-        </w:rPr>
-      </w:pPr>
-    </w:p>
-    <w:p>
-      <w:pPr>
-        <w:pStyle w:val="normal0"/>
-        <w:spacing w:line="360" w:lineRule="auto"/>
-        <w:rPr>
-          <w:ins w:id="36" w:author="Mary O'Connor" w:date="2015-10-09T15:49:00Z"/>
-        </w:rPr>
-      </w:pPr>
-      <w:ins w:id="37" w:author="Mary O'Connor" w:date="2015-10-09T15:48:00Z">
+          <w:ins w:id="37" w:author="Mary O'Connor" w:date="2015-10-09T15:48:00Z"/>
+        </w:rPr>
+      </w:pPr>
+    </w:p>
+    <w:p>
+      <w:pPr>
+        <w:pStyle w:val="normal0"/>
+        <w:spacing w:line="360" w:lineRule="auto"/>
+        <w:rPr>
+          <w:ins w:id="38" w:author="Mary O'Connor" w:date="2015-10-09T15:49:00Z"/>
+        </w:rPr>
+      </w:pPr>
+      <w:ins w:id="39" w:author="Mary O'Connor" w:date="2015-10-09T15:48:00Z">
         <w:r>
           <w:t xml:space="preserve">A few lines here laying out the importance of connecting ecological processes to human </w:t>
         </w:r>
@@ -763,20 +783,20 @@
         <w:proofErr w:type="gramEnd"/>
         <w:r>
           <w:t xml:space="preserve">, spanning disciplines to </w:t>
-        </w:r>
-      </w:ins>
-      <w:ins w:id="38" w:author="Mary O'Connor" w:date="2015-10-09T15:49:00Z">
-        <w:r>
-          <w:t>achieve</w:t>
-        </w:r>
-      </w:ins>
-      <w:ins w:id="39" w:author="Mary O'Connor" w:date="2015-10-09T15:48:00Z">
-        <w:r>
-          <w:t xml:space="preserve"> </w:t>
         </w:r>
       </w:ins>
       <w:ins w:id="40" w:author="Mary O'Connor" w:date="2015-10-09T15:49:00Z">
         <w:r>
+          <w:t>achieve</w:t>
+        </w:r>
+      </w:ins>
+      <w:ins w:id="41" w:author="Mary O'Connor" w:date="2015-10-09T15:48:00Z">
+        <w:r>
+          <w:t xml:space="preserve"> </w:t>
+        </w:r>
+      </w:ins>
+      <w:ins w:id="42" w:author="Mary O'Connor" w:date="2015-10-09T15:49:00Z">
+        <w:r>
           <w:t xml:space="preserve">not only new inference but actionable solutions to problems stemming from not considering these links. </w:t>
         </w:r>
       </w:ins>
@@ -786,55 +806,55 @@
         <w:pStyle w:val="normal0"/>
         <w:spacing w:line="360" w:lineRule="auto"/>
         <w:rPr>
-          <w:ins w:id="41" w:author="Mary O'Connor" w:date="2015-10-09T15:49:00Z"/>
-        </w:rPr>
-      </w:pPr>
-    </w:p>
-    <w:p>
-      <w:pPr>
-        <w:pStyle w:val="normal0"/>
-        <w:spacing w:line="360" w:lineRule="auto"/>
-        <w:rPr>
-          <w:ins w:id="42" w:author="Mary O'Connor" w:date="2015-10-09T15:48:00Z"/>
+          <w:ins w:id="43" w:author="Mary O'Connor" w:date="2015-10-09T15:49:00Z"/>
+        </w:rPr>
+      </w:pPr>
+    </w:p>
+    <w:p>
+      <w:pPr>
+        <w:pStyle w:val="normal0"/>
+        <w:spacing w:line="360" w:lineRule="auto"/>
+        <w:rPr>
+          <w:ins w:id="44" w:author="Mary O'Connor" w:date="2015-10-09T15:48:00Z"/>
           <w:i/>
-          <w:rPrChange w:id="43" w:author="Mary O'Connor" w:date="2015-10-09T15:53:00Z">
+          <w:rPrChange w:id="45" w:author="Mary O'Connor" w:date="2015-10-09T15:53:00Z">
             <w:rPr>
-              <w:ins w:id="44" w:author="Mary O'Connor" w:date="2015-10-09T15:48:00Z"/>
+              <w:ins w:id="46" w:author="Mary O'Connor" w:date="2015-10-09T15:48:00Z"/>
             </w:rPr>
           </w:rPrChange>
         </w:rPr>
       </w:pPr>
-      <w:commentRangeStart w:id="45"/>
-      <w:ins w:id="46" w:author="Mary O'Connor" w:date="2015-10-09T15:49:00Z">
+      <w:commentRangeStart w:id="47"/>
+      <w:ins w:id="48" w:author="Mary O'Connor" w:date="2015-10-09T15:49:00Z">
         <w:r>
           <w:t xml:space="preserve">Here, </w:t>
         </w:r>
       </w:ins>
-      <w:commentRangeEnd w:id="45"/>
-      <w:ins w:id="47" w:author="Mary O'Connor" w:date="2015-10-09T15:53:00Z">
+      <w:commentRangeEnd w:id="47"/>
+      <w:ins w:id="49" w:author="Mary O'Connor" w:date="2015-10-09T15:53:00Z">
         <w:r>
           <w:rPr>
             <w:rStyle w:val="CommentReference"/>
           </w:rPr>
-          <w:commentReference w:id="45"/>
-        </w:r>
-      </w:ins>
-      <w:ins w:id="49" w:author="Mary O'Connor" w:date="2015-10-09T15:49:00Z">
-        <w:r>
-          <w:t>we</w:t>
-        </w:r>
-      </w:ins>
-      <w:ins w:id="50" w:author="Mary O'Connor" w:date="2015-10-09T15:50:00Z">
-        <w:r>
-          <w:t xml:space="preserve"> synthesize fish nutritional content data to quantify variation in nutritional quality to humans and test whether ecological traits can predict variation in nutritional profile from the perspective of a human diet. First, we</w:t>
+          <w:commentReference w:id="47"/>
         </w:r>
       </w:ins>
       <w:ins w:id="51" w:author="Mary O'Connor" w:date="2015-10-09T15:49:00Z">
         <w:r>
+          <w:t>we</w:t>
+        </w:r>
+      </w:ins>
+      <w:ins w:id="52" w:author="Mary O'Connor" w:date="2015-10-09T15:50:00Z">
+        <w:r>
+          <w:t xml:space="preserve"> synthesize fish nutritional content data to quantify variation in nutritional quality to humans and test whether ecological traits can predict variation in nutritional profile from the perspective of a human diet. First, we</w:t>
+        </w:r>
+      </w:ins>
+      <w:ins w:id="53" w:author="Mary O'Connor" w:date="2015-10-09T15:49:00Z">
+        <w:r>
           <w:t xml:space="preserve"> review the importance of nutrition as an ecosystem function or service. </w:t>
         </w:r>
       </w:ins>
-      <w:ins w:id="52" w:author="Mary O'Connor" w:date="2015-10-09T15:52:00Z">
+      <w:ins w:id="54" w:author="Mary O'Connor" w:date="2015-10-09T15:52:00Z">
         <w:r>
           <w:rPr>
             <w:rFonts w:ascii="Times New Roman" w:eastAsia="Times New Roman" w:hAnsi="Times New Roman" w:cs="Times New Roman"/>
@@ -844,7 +864,7 @@
           <w:t xml:space="preserve">Then, we present a newly synthesized database of fish nutritional content </w:t>
         </w:r>
       </w:ins>
-      <w:ins w:id="53" w:author="Joey Bernhardt" w:date="2015-10-20T13:29:00Z">
+      <w:ins w:id="55" w:author="Joey Bernhardt" w:date="2015-10-20T13:29:00Z">
         <w:r>
           <w:rPr>
             <w:rFonts w:ascii="Times New Roman" w:eastAsia="Times New Roman" w:hAnsi="Times New Roman" w:cs="Times New Roman"/>
@@ -854,7 +874,7 @@
           <w:t xml:space="preserve">and traits </w:t>
         </w:r>
       </w:ins>
-      <w:ins w:id="54" w:author="Mary O'Connor" w:date="2015-10-09T15:52:00Z">
+      <w:ins w:id="56" w:author="Mary O'Connor" w:date="2015-10-09T15:52:00Z">
         <w:r>
           <w:rPr>
             <w:rFonts w:ascii="Times New Roman" w:eastAsia="Times New Roman" w:hAnsi="Times New Roman" w:cs="Times New Roman"/>
@@ -873,7 +893,7 @@
           <w:t>to identify which species are the most nutrient dense and contribute at least 25% of DRI in a single portion.</w:t>
         </w:r>
       </w:ins>
-      <w:ins w:id="55" w:author="Mary O'Connor" w:date="2015-10-09T15:53:00Z">
+      <w:ins w:id="57" w:author="Mary O'Connor" w:date="2015-10-09T15:53:00Z">
         <w:r>
           <w:rPr>
             <w:rFonts w:ascii="Times New Roman" w:eastAsia="Times New Roman" w:hAnsi="Times New Roman" w:cs="Times New Roman"/>
@@ -898,23 +918,23 @@
         <w:pStyle w:val="normal0"/>
         <w:spacing w:line="360" w:lineRule="auto"/>
         <w:rPr>
-          <w:ins w:id="56" w:author="Mary O'Connor" w:date="2015-10-09T15:48:00Z"/>
-        </w:rPr>
-      </w:pPr>
-    </w:p>
-    <w:p>
-      <w:pPr>
-        <w:pStyle w:val="normal0"/>
-        <w:spacing w:line="360" w:lineRule="auto"/>
-      </w:pPr>
-    </w:p>
-    <w:p>
-      <w:pPr>
-        <w:pStyle w:val="normal0"/>
-        <w:spacing w:line="360" w:lineRule="auto"/>
-      </w:pPr>
-      <w:commentRangeStart w:id="57"/>
-      <w:commentRangeStart w:id="58"/>
+          <w:ins w:id="58" w:author="Mary O'Connor" w:date="2015-10-09T15:48:00Z"/>
+        </w:rPr>
+      </w:pPr>
+    </w:p>
+    <w:p>
+      <w:pPr>
+        <w:pStyle w:val="normal0"/>
+        <w:spacing w:line="360" w:lineRule="auto"/>
+      </w:pPr>
+    </w:p>
+    <w:p>
+      <w:pPr>
+        <w:pStyle w:val="normal0"/>
+        <w:spacing w:line="360" w:lineRule="auto"/>
+      </w:pPr>
+      <w:commentRangeStart w:id="59"/>
+      <w:commentRangeStart w:id="60"/>
       <w:r>
         <w:rPr>
           <w:rFonts w:ascii="Times New Roman" w:eastAsia="Times New Roman" w:hAnsi="Times New Roman" w:cs="Times New Roman"/>
@@ -922,12 +942,12 @@
         </w:rPr>
         <w:t xml:space="preserve">Nutrition as an ecosystem </w:t>
       </w:r>
-      <w:commentRangeEnd w:id="57"/>
+      <w:commentRangeEnd w:id="59"/>
       <w:r>
         <w:rPr>
           <w:rStyle w:val="CommentReference"/>
         </w:rPr>
-        <w:commentReference w:id="57"/>
+        <w:commentReference w:id="59"/>
       </w:r>
       <w:r>
         <w:rPr>
@@ -936,17 +956,17 @@
         </w:rPr>
         <w:t>function and service</w:t>
       </w:r>
-      <w:commentRangeEnd w:id="58"/>
-      <w:r>
-        <w:commentReference w:id="58"/>
-      </w:r>
-    </w:p>
-    <w:p>
-      <w:pPr>
-        <w:pStyle w:val="normal0"/>
-        <w:spacing w:line="360" w:lineRule="auto"/>
-      </w:pPr>
-      <w:ins w:id="59" w:author="Mary O'Connor" w:date="2015-10-09T15:54:00Z">
+      <w:commentRangeEnd w:id="60"/>
+      <w:r>
+        <w:commentReference w:id="60"/>
+      </w:r>
+    </w:p>
+    <w:p>
+      <w:pPr>
+        <w:pStyle w:val="normal0"/>
+        <w:spacing w:line="360" w:lineRule="auto"/>
+      </w:pPr>
+      <w:ins w:id="61" w:author="Mary O'Connor" w:date="2015-10-09T15:54:00Z">
         <w:r>
           <w:rPr>
             <w:rFonts w:ascii="Times New Roman" w:eastAsia="Times New Roman" w:hAnsi="Times New Roman" w:cs="Times New Roman"/>
@@ -973,7 +993,7 @@
           </w:rPr>
           <w:t xml:space="preserve"> in marine ecosystem service concepts, despite its clear </w:t>
         </w:r>
-        <w:commentRangeStart w:id="60"/>
+        <w:commentRangeStart w:id="62"/>
         <w:r>
           <w:rPr>
             <w:rFonts w:ascii="Times New Roman" w:eastAsia="Times New Roman" w:hAnsi="Times New Roman" w:cs="Times New Roman"/>
@@ -1001,13 +1021,13 @@
           <w:t xml:space="preserve">. </w:t>
         </w:r>
       </w:ins>
-      <w:commentRangeEnd w:id="60"/>
-      <w:ins w:id="61" w:author="Mary O'Connor" w:date="2015-10-09T15:55:00Z">
+      <w:commentRangeEnd w:id="62"/>
+      <w:ins w:id="63" w:author="Mary O'Connor" w:date="2015-10-09T15:55:00Z">
         <w:r>
           <w:rPr>
             <w:rStyle w:val="CommentReference"/>
           </w:rPr>
-          <w:commentReference w:id="60"/>
+          <w:commentReference w:id="62"/>
         </w:r>
       </w:ins>
       <w:r>
@@ -1302,7 +1322,7 @@
         <w:pStyle w:val="normal0"/>
         <w:spacing w:line="360" w:lineRule="auto"/>
       </w:pPr>
-      <w:commentRangeStart w:id="63"/>
+      <w:commentRangeStart w:id="65"/>
       <w:r>
         <w:rPr>
           <w:rFonts w:ascii="Times New Roman" w:eastAsia="Times New Roman" w:hAnsi="Times New Roman" w:cs="Times New Roman"/>
@@ -1312,12 +1332,12 @@
         <w:lastRenderedPageBreak/>
         <w:t xml:space="preserve">The value </w:t>
       </w:r>
-      <w:commentRangeEnd w:id="63"/>
+      <w:commentRangeEnd w:id="65"/>
       <w:r>
         <w:rPr>
           <w:rStyle w:val="CommentReference"/>
         </w:rPr>
-        <w:commentReference w:id="63"/>
+        <w:commentReference w:id="65"/>
       </w:r>
       <w:r>
         <w:rPr>
@@ -1562,7 +1582,7 @@
         <w:pStyle w:val="normal0"/>
         <w:spacing w:line="360" w:lineRule="auto"/>
       </w:pPr>
-      <w:commentRangeStart w:id="64"/>
+      <w:commentRangeStart w:id="66"/>
       <w:r>
         <w:rPr>
           <w:rFonts w:ascii="Times New Roman" w:eastAsia="Times New Roman" w:hAnsi="Times New Roman" w:cs="Times New Roman"/>
@@ -1572,12 +1592,12 @@
         </w:rPr>
         <w:t>We hypothesize that species’ nutritional profiles are linked to functional traits because elements that are of nutritional value to humans also serve functional roles in organismal physiology</w:t>
       </w:r>
-      <w:commentRangeEnd w:id="64"/>
+      <w:commentRangeEnd w:id="66"/>
       <w:r>
         <w:rPr>
           <w:rStyle w:val="CommentReference"/>
         </w:rPr>
-        <w:commentReference w:id="64"/>
+        <w:commentReference w:id="66"/>
       </w:r>
       <w:r>
         <w:rPr>
@@ -1587,7 +1607,7 @@
         </w:rPr>
         <w:t xml:space="preserve">. </w:t>
       </w:r>
-      <w:commentRangeStart w:id="65"/>
+      <w:commentRangeStart w:id="67"/>
       <w:r>
         <w:rPr>
           <w:rFonts w:ascii="Times New Roman" w:eastAsia="Times New Roman" w:hAnsi="Times New Roman" w:cs="Times New Roman"/>
@@ -1686,7 +1706,7 @@
         </w:rPr>
         <w:t xml:space="preserve"> et al. 2006). Different metals localize or accumulate in different organs or tissues. For example, Fe concentrations are highest in hematopoietic tissues while Hg is most abundant in the muscle tissues. Since each element is under different levels of homeostatic control, we expect the relationship between elemental content and species’ traits to vary by</w:t>
       </w:r>
-      <w:commentRangeStart w:id="66"/>
+      <w:commentRangeStart w:id="68"/>
       <w:r>
         <w:rPr>
           <w:rFonts w:ascii="Times New Roman" w:eastAsia="Times New Roman" w:hAnsi="Times New Roman" w:cs="Times New Roman"/>
@@ -1695,9 +1715,9 @@
         </w:rPr>
         <w:t xml:space="preserve"> nutrient</w:t>
       </w:r>
-      <w:commentRangeEnd w:id="66"/>
-      <w:r>
-        <w:commentReference w:id="66"/>
+      <w:commentRangeEnd w:id="68"/>
+      <w:r>
+        <w:commentReference w:id="68"/>
       </w:r>
       <w:r>
         <w:rPr>
@@ -1725,32 +1745,32 @@
         </w:rPr>
         <w:t xml:space="preserve"> patterns across species. Below we discuss the physiological role of several nutrients essential to the human diet and our predictions for how species’ traits may be related to nutrient content.</w:t>
       </w:r>
-      <w:commentRangeEnd w:id="65"/>
+      <w:commentRangeEnd w:id="67"/>
       <w:r>
         <w:rPr>
           <w:rStyle w:val="CommentReference"/>
         </w:rPr>
-        <w:commentReference w:id="65"/>
-      </w:r>
-    </w:p>
-    <w:p>
-      <w:pPr>
-        <w:pStyle w:val="normal0"/>
-        <w:spacing w:line="360" w:lineRule="auto"/>
-      </w:pPr>
-    </w:p>
-    <w:p>
-      <w:pPr>
-        <w:pStyle w:val="normal0"/>
-        <w:spacing w:line="360" w:lineRule="auto"/>
-        <w:rPr>
-          <w:ins w:id="67" w:author="Mary O'Connor" w:date="2015-10-09T16:05:00Z"/>
-          <w:rFonts w:ascii="Times New Roman" w:eastAsia="Times New Roman" w:hAnsi="Times New Roman" w:cs="Times New Roman"/>
-          <w:sz w:val="24"/>
-          <w:szCs w:val="24"/>
-        </w:rPr>
-      </w:pPr>
-      <w:commentRangeStart w:id="68"/>
+        <w:commentReference w:id="67"/>
+      </w:r>
+    </w:p>
+    <w:p>
+      <w:pPr>
+        <w:pStyle w:val="normal0"/>
+        <w:spacing w:line="360" w:lineRule="auto"/>
+      </w:pPr>
+    </w:p>
+    <w:p>
+      <w:pPr>
+        <w:pStyle w:val="normal0"/>
+        <w:spacing w:line="360" w:lineRule="auto"/>
+        <w:rPr>
+          <w:ins w:id="69" w:author="Mary O'Connor" w:date="2015-10-09T16:05:00Z"/>
+          <w:rFonts w:ascii="Times New Roman" w:eastAsia="Times New Roman" w:hAnsi="Times New Roman" w:cs="Times New Roman"/>
+          <w:sz w:val="24"/>
+          <w:szCs w:val="24"/>
+        </w:rPr>
+      </w:pPr>
+      <w:commentRangeStart w:id="70"/>
       <w:r>
         <w:rPr>
           <w:rFonts w:ascii="Times New Roman" w:eastAsia="Times New Roman" w:hAnsi="Times New Roman" w:cs="Times New Roman"/>
@@ -1759,12 +1779,12 @@
         </w:rPr>
         <w:t xml:space="preserve">Here, we </w:t>
       </w:r>
-      <w:commentRangeEnd w:id="68"/>
+      <w:commentRangeEnd w:id="70"/>
       <w:r>
         <w:rPr>
           <w:rStyle w:val="CommentReference"/>
         </w:rPr>
-        <w:commentReference w:id="68"/>
+        <w:commentReference w:id="70"/>
       </w:r>
       <w:r>
         <w:rPr>
@@ -1789,22 +1809,22 @@
         <w:pStyle w:val="normal0"/>
         <w:spacing w:line="360" w:lineRule="auto"/>
         <w:rPr>
-          <w:ins w:id="69" w:author="Mary O'Connor" w:date="2015-10-09T16:06:00Z"/>
-          <w:rFonts w:ascii="Times New Roman" w:eastAsia="Times New Roman" w:hAnsi="Times New Roman" w:cs="Times New Roman"/>
-          <w:sz w:val="24"/>
-          <w:szCs w:val="24"/>
-        </w:rPr>
-      </w:pPr>
-    </w:p>
-    <w:p>
-      <w:pPr>
-        <w:pStyle w:val="normal0"/>
-        <w:spacing w:line="360" w:lineRule="auto"/>
-        <w:rPr>
-          <w:ins w:id="70" w:author="Mary O'Connor" w:date="2015-10-09T16:06:00Z"/>
-        </w:rPr>
-      </w:pPr>
-      <w:ins w:id="71" w:author="Mary O'Connor" w:date="2015-10-09T16:06:00Z">
+          <w:ins w:id="71" w:author="Mary O'Connor" w:date="2015-10-09T16:06:00Z"/>
+          <w:rFonts w:ascii="Times New Roman" w:eastAsia="Times New Roman" w:hAnsi="Times New Roman" w:cs="Times New Roman"/>
+          <w:sz w:val="24"/>
+          <w:szCs w:val="24"/>
+        </w:rPr>
+      </w:pPr>
+    </w:p>
+    <w:p>
+      <w:pPr>
+        <w:pStyle w:val="normal0"/>
+        <w:spacing w:line="360" w:lineRule="auto"/>
+        <w:rPr>
+          <w:ins w:id="72" w:author="Mary O'Connor" w:date="2015-10-09T16:06:00Z"/>
+        </w:rPr>
+      </w:pPr>
+      <w:ins w:id="73" w:author="Mary O'Connor" w:date="2015-10-09T16:06:00Z">
         <w:r>
           <w:t xml:space="preserve">This needs to be a subsection: an overview of micronutrients in seafood and </w:t>
         </w:r>
@@ -1817,7 +1837,7 @@
           <w:t xml:space="preserve"> can be added to the roadmap above.</w:t>
         </w:r>
       </w:ins>
-      <w:ins w:id="72" w:author="Mary O'Connor" w:date="2015-10-09T16:09:00Z">
+      <w:ins w:id="74" w:author="Mary O'Connor" w:date="2015-10-09T16:09:00Z">
         <w:r>
           <w:t xml:space="preserve"> OR, can the details be captured in a table and then the rest in the methods?</w:t>
         </w:r>
@@ -1828,7 +1848,7 @@
         <w:pStyle w:val="normal0"/>
         <w:spacing w:line="360" w:lineRule="auto"/>
         <w:rPr>
-          <w:ins w:id="73" w:author="Mary O'Connor" w:date="2015-10-09T16:05:00Z"/>
+          <w:ins w:id="75" w:author="Mary O'Connor" w:date="2015-10-09T16:05:00Z"/>
           <w:rFonts w:ascii="Times New Roman" w:eastAsia="Times New Roman" w:hAnsi="Times New Roman" w:cs="Times New Roman"/>
           <w:sz w:val="24"/>
           <w:szCs w:val="24"/>
@@ -1919,8 +1939,8 @@
         </w:rPr>
         <w:t xml:space="preserve"> in the body of a fish and is an important component of bone formation and maintenance of skeletal tissues. </w:t>
       </w:r>
-      <w:commentRangeStart w:id="74"/>
-      <w:commentRangeStart w:id="75"/>
+      <w:commentRangeStart w:id="76"/>
+      <w:commentRangeStart w:id="77"/>
       <w:r>
         <w:rPr>
           <w:rFonts w:ascii="Times New Roman" w:eastAsia="Times New Roman" w:hAnsi="Times New Roman" w:cs="Times New Roman"/>
@@ -1929,16 +1949,16 @@
         </w:rPr>
         <w:t>Other functions of calcium include muscle contraction, blood clot formation, nerve transmission, maintenance of cell membrane integrity, and the activation of several important enzymes</w:t>
       </w:r>
-      <w:commentRangeEnd w:id="74"/>
-      <w:r>
-        <w:commentReference w:id="74"/>
-      </w:r>
-      <w:commentRangeEnd w:id="75"/>
+      <w:commentRangeEnd w:id="76"/>
+      <w:r>
+        <w:commentReference w:id="76"/>
+      </w:r>
+      <w:commentRangeEnd w:id="77"/>
       <w:r>
         <w:rPr>
           <w:rStyle w:val="CommentReference"/>
         </w:rPr>
-        <w:commentReference w:id="75"/>
+        <w:commentReference w:id="77"/>
       </w:r>
       <w:r>
         <w:rPr>
@@ -2065,7 +2085,7 @@
         <w:pStyle w:val="normal0"/>
         <w:spacing w:line="360" w:lineRule="auto"/>
       </w:pPr>
-      <w:commentRangeStart w:id="76"/>
+      <w:commentRangeStart w:id="78"/>
       <w:r>
         <w:rPr>
           <w:rFonts w:ascii="Times New Roman" w:eastAsia="Times New Roman" w:hAnsi="Times New Roman" w:cs="Times New Roman"/>
@@ -2075,12 +2095,12 @@
         <w:lastRenderedPageBreak/>
         <w:t>Iron i</w:t>
       </w:r>
-      <w:commentRangeEnd w:id="76"/>
+      <w:commentRangeEnd w:id="78"/>
       <w:r>
         <w:rPr>
           <w:rStyle w:val="CommentReference"/>
         </w:rPr>
-        <w:commentReference w:id="76"/>
+        <w:commentReference w:id="78"/>
       </w:r>
       <w:r>
         <w:rPr>
@@ -2568,8 +2588,8 @@
         <w:pStyle w:val="Heading2"/>
         <w:spacing w:before="360" w:after="80" w:line="360" w:lineRule="auto"/>
       </w:pPr>
-      <w:bookmarkStart w:id="77" w:name="h.1fob9te" w:colFirst="0" w:colLast="0"/>
-      <w:bookmarkEnd w:id="77"/>
+      <w:bookmarkStart w:id="79" w:name="h.1fob9te" w:colFirst="0" w:colLast="0"/>
+      <w:bookmarkEnd w:id="79"/>
       <w:r>
         <w:rPr>
           <w:rFonts w:ascii="Times New Roman" w:eastAsia="Times New Roman" w:hAnsi="Times New Roman" w:cs="Times New Roman"/>
@@ -2592,7 +2612,7 @@
         </w:rPr>
         <w:t xml:space="preserve">We aimed to document the range of variation in nutrient content across finfish species. To understand how nutrient </w:t>
       </w:r>
-      <w:del w:id="78" w:author="Mary O'Connor" w:date="2015-10-09T16:07:00Z">
+      <w:del w:id="80" w:author="Mary O'Connor" w:date="2015-10-09T16:07:00Z">
         <w:r>
           <w:rPr>
             <w:rFonts w:ascii="Times New Roman" w:eastAsia="Times New Roman" w:hAnsi="Times New Roman" w:cs="Times New Roman"/>
@@ -2602,7 +2622,7 @@
           <w:delText xml:space="preserve">profile </w:delText>
         </w:r>
       </w:del>
-      <w:ins w:id="79" w:author="Mary O'Connor" w:date="2015-10-09T16:07:00Z">
+      <w:ins w:id="81" w:author="Mary O'Connor" w:date="2015-10-09T16:07:00Z">
         <w:r>
           <w:rPr>
             <w:rFonts w:ascii="Times New Roman" w:eastAsia="Times New Roman" w:hAnsi="Times New Roman" w:cs="Times New Roman"/>
@@ -2620,7 +2640,7 @@
         </w:rPr>
         <w:t xml:space="preserve">varies among species, we tested whether ecological traits known to be both biologically important and exhibit </w:t>
       </w:r>
-      <w:commentRangeStart w:id="80"/>
+      <w:commentRangeStart w:id="82"/>
       <w:r>
         <w:rPr>
           <w:rFonts w:ascii="Times New Roman" w:eastAsia="Times New Roman" w:hAnsi="Times New Roman" w:cs="Times New Roman"/>
@@ -2629,12 +2649,12 @@
         </w:rPr>
         <w:t>predictable scaling relationships</w:t>
       </w:r>
-      <w:commentRangeEnd w:id="80"/>
+      <w:commentRangeEnd w:id="82"/>
       <w:r>
         <w:rPr>
           <w:rStyle w:val="CommentReference"/>
         </w:rPr>
-        <w:commentReference w:id="80"/>
+        <w:commentReference w:id="82"/>
       </w:r>
       <w:r>
         <w:rPr>
@@ -2644,7 +2664,7 @@
         </w:rPr>
         <w:t xml:space="preserve"> could explain this variation. WE </w:t>
       </w:r>
-      <w:ins w:id="81" w:author="Mary O'Connor" w:date="2015-10-09T16:08:00Z">
+      <w:ins w:id="83" w:author="Mary O'Connor" w:date="2015-10-09T16:08:00Z">
         <w:r>
           <w:rPr>
             <w:rFonts w:ascii="Times New Roman" w:eastAsia="Times New Roman" w:hAnsi="Times New Roman" w:cs="Times New Roman"/>
@@ -2668,8 +2688,8 @@
         <w:pStyle w:val="Heading3"/>
         <w:spacing w:before="280" w:after="80" w:line="360" w:lineRule="auto"/>
       </w:pPr>
-      <w:bookmarkStart w:id="82" w:name="h.3znysh7" w:colFirst="0" w:colLast="0"/>
-      <w:bookmarkEnd w:id="82"/>
+      <w:bookmarkStart w:id="84" w:name="h.3znysh7" w:colFirst="0" w:colLast="0"/>
+      <w:bookmarkEnd w:id="84"/>
       <w:r>
         <w:rPr>
           <w:rFonts w:ascii="Times New Roman" w:eastAsia="Times New Roman" w:hAnsi="Times New Roman" w:cs="Times New Roman"/>
@@ -2691,7 +2711,7 @@
         </w:rPr>
         <w:t xml:space="preserve">To test how nutrient profile varies with ecological traits, we assembled a dataset of nutrient content in the edible portions of </w:t>
       </w:r>
-      <w:commentRangeStart w:id="83"/>
+      <w:commentRangeStart w:id="85"/>
       <w:r>
         <w:rPr>
           <w:rFonts w:ascii="Times New Roman" w:eastAsia="Times New Roman" w:hAnsi="Times New Roman" w:cs="Times New Roman"/>
@@ -2700,9 +2720,9 @@
         </w:rPr>
         <w:t>354 aquatic species</w:t>
       </w:r>
-      <w:commentRangeEnd w:id="83"/>
-      <w:r>
-        <w:commentReference w:id="83"/>
+      <w:commentRangeEnd w:id="85"/>
+      <w:r>
+        <w:commentReference w:id="85"/>
       </w:r>
       <w:r>
         <w:rPr>
@@ -2757,7 +2777,7 @@
         </w:rPr>
         <w:t xml:space="preserve"> acid (DHA). To address inconsistencies in fatty acid data reporting, we standardized fatty acid measurements using the fatty acid </w:t>
       </w:r>
-      <w:commentRangeStart w:id="84"/>
+      <w:commentRangeStart w:id="86"/>
       <w:r>
         <w:rPr>
           <w:rFonts w:ascii="Times New Roman" w:eastAsia="Times New Roman" w:hAnsi="Times New Roman" w:cs="Times New Roman"/>
@@ -2766,9 +2786,9 @@
         </w:rPr>
         <w:t>conversion factors proposed by Nowak et al. (2014).</w:t>
       </w:r>
-      <w:commentRangeEnd w:id="84"/>
-      <w:r>
-        <w:commentReference w:id="84"/>
+      <w:commentRangeEnd w:id="86"/>
+      <w:r>
+        <w:commentReference w:id="86"/>
       </w:r>
     </w:p>
     <w:p>
@@ -3011,8 +3031,8 @@
         <w:pStyle w:val="Heading3"/>
         <w:spacing w:before="280" w:after="80" w:line="360" w:lineRule="auto"/>
       </w:pPr>
-      <w:bookmarkStart w:id="85" w:name="h.2et92p0" w:colFirst="0" w:colLast="0"/>
-      <w:bookmarkEnd w:id="85"/>
+      <w:bookmarkStart w:id="87" w:name="h.2et92p0" w:colFirst="0" w:colLast="0"/>
+      <w:bookmarkEnd w:id="87"/>
       <w:r>
         <w:rPr>
           <w:rFonts w:ascii="Times New Roman" w:eastAsia="Times New Roman" w:hAnsi="Times New Roman" w:cs="Times New Roman"/>
@@ -3380,8 +3400,8 @@
         <w:pStyle w:val="normal0"/>
         <w:spacing w:line="360" w:lineRule="auto"/>
       </w:pPr>
-      <w:commentRangeStart w:id="86"/>
-      <w:commentRangeStart w:id="87"/>
+      <w:commentRangeStart w:id="88"/>
+      <w:commentRangeStart w:id="89"/>
       <w:r>
         <w:rPr>
           <w:rFonts w:ascii="Times New Roman" w:eastAsia="Times New Roman" w:hAnsi="Times New Roman" w:cs="Times New Roman"/>
@@ -3509,13 +3529,13 @@
         </w:rPr>
         <w:t xml:space="preserve"> ≤ 2).</w:t>
       </w:r>
-      <w:commentRangeEnd w:id="86"/>
-      <w:r>
-        <w:commentReference w:id="86"/>
-      </w:r>
-      <w:commentRangeEnd w:id="87"/>
-      <w:r>
-        <w:commentReference w:id="87"/>
+      <w:commentRangeEnd w:id="88"/>
+      <w:r>
+        <w:commentReference w:id="88"/>
+      </w:r>
+      <w:commentRangeEnd w:id="89"/>
+      <w:r>
+        <w:commentReference w:id="89"/>
       </w:r>
       <w:r>
         <w:rPr>
@@ -3648,8 +3668,8 @@
         <w:pStyle w:val="Heading2"/>
         <w:spacing w:before="360" w:after="80" w:line="360" w:lineRule="auto"/>
       </w:pPr>
-      <w:bookmarkStart w:id="88" w:name="h.tyjcwt" w:colFirst="0" w:colLast="0"/>
-      <w:bookmarkEnd w:id="88"/>
+      <w:bookmarkStart w:id="90" w:name="h.tyjcwt" w:colFirst="0" w:colLast="0"/>
+      <w:bookmarkEnd w:id="90"/>
       <w:r>
         <w:rPr>
           <w:rFonts w:ascii="Times New Roman" w:eastAsia="Times New Roman" w:hAnsi="Times New Roman" w:cs="Times New Roman"/>
@@ -3664,8 +3684,8 @@
         <w:pStyle w:val="Heading3"/>
         <w:spacing w:before="280" w:after="80" w:line="360" w:lineRule="auto"/>
       </w:pPr>
-      <w:bookmarkStart w:id="89" w:name="h.3dy6vkm" w:colFirst="0" w:colLast="0"/>
-      <w:bookmarkEnd w:id="89"/>
+      <w:bookmarkStart w:id="91" w:name="h.3dy6vkm" w:colFirst="0" w:colLast="0"/>
+      <w:bookmarkEnd w:id="91"/>
       <w:proofErr w:type="gramStart"/>
       <w:r>
         <w:rPr>
@@ -3699,8 +3719,8 @@
         <w:pStyle w:val="Heading3"/>
         <w:spacing w:before="280" w:after="80" w:line="360" w:lineRule="auto"/>
       </w:pPr>
-      <w:bookmarkStart w:id="90" w:name="h.1t3h5sf" w:colFirst="0" w:colLast="0"/>
-      <w:bookmarkEnd w:id="90"/>
+      <w:bookmarkStart w:id="92" w:name="h.1t3h5sf" w:colFirst="0" w:colLast="0"/>
+      <w:bookmarkEnd w:id="92"/>
       <w:r>
         <w:rPr>
           <w:rFonts w:ascii="Times New Roman" w:eastAsia="Times New Roman" w:hAnsi="Times New Roman" w:cs="Times New Roman"/>
@@ -3761,7 +3781,7 @@
         </w:rPr>
         <w:t xml:space="preserve"> content in edible portions declined with increasing latitude of the species, and with increasing body size. Trophic position and an interaction between body size and latitude were retained in the best model set, though their coefficients did not differ significantly from zero, suggesting they are not driving the main effects of body size and latitude. X species had calcium contents that achieved RDI, and 20 species had calcium contents that equaled or exceeded 25% RDI. These species averaged 495.83 g (min=3.71g, max=38.82 kg)</w:t>
       </w:r>
-      <w:ins w:id="91" w:author="Joey Bernhardt" w:date="2015-07-21T11:01:00Z">
+      <w:ins w:id="93" w:author="Joey Bernhardt" w:date="2015-07-21T11:01:00Z">
         <w:r>
           <w:rPr>
             <w:rFonts w:ascii="Times New Roman" w:eastAsia="Times New Roman" w:hAnsi="Times New Roman" w:cs="Times New Roman"/>
@@ -3815,10 +3835,10 @@
         <w:pStyle w:val="normal0"/>
         <w:spacing w:line="360" w:lineRule="auto"/>
         <w:rPr>
-          <w:ins w:id="92" w:author="Joey Bernhardt" w:date="2015-07-27T13:42:00Z"/>
-        </w:rPr>
-      </w:pPr>
-      <w:del w:id="93" w:author="Joey Bernhardt" w:date="2015-07-27T13:41:00Z">
+          <w:ins w:id="94" w:author="Joey Bernhardt" w:date="2015-07-27T13:42:00Z"/>
+        </w:rPr>
+      </w:pPr>
+      <w:del w:id="95" w:author="Joey Bernhardt" w:date="2015-07-27T13:41:00Z">
         <w:r>
           <w:rPr>
             <w:rFonts w:ascii="Times New Roman" w:eastAsia="Times New Roman" w:hAnsi="Times New Roman" w:cs="Times New Roman"/>
@@ -3930,7 +3950,7 @@
         </w:rPr>
         <w:t>For every 10% increase in body size, calcium content decrease</w:t>
       </w:r>
-      <w:ins w:id="94" w:author="Mary O'Connor" w:date="2015-10-09T16:14:00Z">
+      <w:ins w:id="96" w:author="Mary O'Connor" w:date="2015-10-09T16:14:00Z">
         <w:r>
           <w:rPr>
             <w:rFonts w:ascii="Times New Roman" w:eastAsia="Times New Roman" w:hAnsi="Times New Roman" w:cs="Times New Roman"/>
@@ -3968,7 +3988,7 @@
         </w:rPr>
         <w:t xml:space="preserve">a). With </w:t>
       </w:r>
-      <w:commentRangeStart w:id="95"/>
+      <w:commentRangeStart w:id="97"/>
       <w:r>
         <w:rPr>
           <w:rFonts w:ascii="Times New Roman" w:eastAsia="Times New Roman" w:hAnsi="Times New Roman" w:cs="Times New Roman"/>
@@ -3977,9 +3997,9 @@
         </w:rPr>
         <w:t>each degree of latitude</w:t>
       </w:r>
-      <w:commentRangeEnd w:id="95"/>
-      <w:r>
-        <w:commentReference w:id="95"/>
+      <w:commentRangeEnd w:id="97"/>
+      <w:r>
+        <w:commentReference w:id="97"/>
       </w:r>
       <w:r>
         <w:rPr>
@@ -3989,7 +4009,7 @@
         </w:rPr>
         <w:t xml:space="preserve"> away from the equator, calcium content decrease</w:t>
       </w:r>
-      <w:ins w:id="96" w:author="Mary O'Connor" w:date="2015-10-09T16:14:00Z">
+      <w:ins w:id="98" w:author="Mary O'Connor" w:date="2015-10-09T16:14:00Z">
         <w:r>
           <w:rPr>
             <w:rFonts w:ascii="Times New Roman" w:eastAsia="Times New Roman" w:hAnsi="Times New Roman" w:cs="Times New Roman"/>
@@ -4013,10 +4033,10 @@
         <w:pStyle w:val="normal0"/>
         <w:spacing w:line="360" w:lineRule="auto"/>
         <w:rPr>
-          <w:del w:id="97" w:author="Joey Bernhardt" w:date="2015-07-27T13:42:00Z"/>
-        </w:rPr>
-      </w:pPr>
-      <w:del w:id="98" w:author="Joey Bernhardt" w:date="2015-07-27T13:42:00Z">
+          <w:del w:id="99" w:author="Joey Bernhardt" w:date="2015-07-27T13:42:00Z"/>
+        </w:rPr>
+      </w:pPr>
+      <w:del w:id="100" w:author="Joey Bernhardt" w:date="2015-07-27T13:42:00Z">
         <w:r>
           <w:rPr>
             <w:rFonts w:ascii="Times New Roman" w:eastAsia="Times New Roman" w:hAnsi="Times New Roman" w:cs="Times New Roman"/>
@@ -4032,7 +4052,7 @@
         <w:pStyle w:val="normal0"/>
         <w:spacing w:line="360" w:lineRule="auto"/>
         <w:rPr>
-          <w:ins w:id="99" w:author="Joey Bernhardt" w:date="2015-07-21T11:03:00Z"/>
+          <w:ins w:id="101" w:author="Joey Bernhardt" w:date="2015-07-21T11:03:00Z"/>
         </w:rPr>
       </w:pPr>
     </w:p>
@@ -4064,7 +4084,7 @@
         </w:rPr>
         <w:t xml:space="preserve">Habitat, latitude and body size all </w:t>
       </w:r>
-      <w:ins w:id="100" w:author="Joey Bernhardt" w:date="2015-07-21T11:11:00Z">
+      <w:ins w:id="102" w:author="Joey Bernhardt" w:date="2015-07-21T11:11:00Z">
         <w:r>
           <w:rPr>
             <w:rFonts w:ascii="Times New Roman" w:eastAsia="Times New Roman" w:hAnsi="Times New Roman" w:cs="Times New Roman"/>
@@ -4137,7 +4157,7 @@
         </w:rPr>
         <w:t xml:space="preserve">Body size, latitude and body size* latitude </w:t>
       </w:r>
-      <w:ins w:id="101" w:author="Joey Bernhardt" w:date="2015-07-21T11:14:00Z">
+      <w:ins w:id="103" w:author="Joey Bernhardt" w:date="2015-07-21T11:14:00Z">
         <w:r>
           <w:rPr>
             <w:rFonts w:ascii="Times New Roman" w:eastAsia="Times New Roman" w:hAnsi="Times New Roman" w:cs="Times New Roman"/>
@@ -4192,7 +4212,7 @@
         </w:rPr>
         <w:t>).</w:t>
       </w:r>
-      <w:ins w:id="102" w:author="Joey Bernhardt" w:date="2015-07-21T12:00:00Z">
+      <w:ins w:id="104" w:author="Joey Bernhardt" w:date="2015-07-21T12:00:00Z">
         <w:r>
           <w:rPr>
             <w:rFonts w:ascii="Times New Roman" w:eastAsia="Times New Roman" w:hAnsi="Times New Roman" w:cs="Times New Roman"/>
@@ -4237,7 +4257,7 @@
         </w:rPr>
         <w:t xml:space="preserve">Latitude, habitat, trophic level and body size </w:t>
       </w:r>
-      <w:ins w:id="103" w:author="Joey Bernhardt" w:date="2015-07-21T11:15:00Z">
+      <w:ins w:id="105" w:author="Joey Bernhardt" w:date="2015-07-21T11:15:00Z">
         <w:r>
           <w:rPr>
             <w:rFonts w:ascii="Times New Roman" w:eastAsia="Times New Roman" w:hAnsi="Times New Roman" w:cs="Times New Roman"/>
@@ -4272,7 +4292,7 @@
         </w:rPr>
         <w:t>. Latitude, habitat and body size all ha</w:t>
       </w:r>
-      <w:ins w:id="104" w:author="Joey Bernhardt" w:date="2015-07-21T11:16:00Z">
+      <w:ins w:id="106" w:author="Joey Bernhardt" w:date="2015-07-21T11:16:00Z">
         <w:r>
           <w:rPr>
             <w:rFonts w:ascii="Times New Roman" w:eastAsia="Times New Roman" w:hAnsi="Times New Roman" w:cs="Times New Roman"/>
@@ -4290,7 +4310,7 @@
         </w:rPr>
         <w:t xml:space="preserve"> significant effects. Each 10% increase in body size </w:t>
       </w:r>
-      <w:ins w:id="105" w:author="Joey Bernhardt" w:date="2015-07-21T11:16:00Z">
+      <w:ins w:id="107" w:author="Joey Bernhardt" w:date="2015-07-21T11:16:00Z">
         <w:r>
           <w:rPr>
             <w:rFonts w:ascii="Times New Roman" w:eastAsia="Times New Roman" w:hAnsi="Times New Roman" w:cs="Times New Roman"/>
@@ -4334,8 +4354,8 @@
         <w:pStyle w:val="Heading3"/>
         <w:spacing w:before="280" w:after="80" w:line="360" w:lineRule="auto"/>
       </w:pPr>
-      <w:bookmarkStart w:id="106" w:name="h.4d34og8" w:colFirst="0" w:colLast="0"/>
-      <w:bookmarkEnd w:id="106"/>
+      <w:bookmarkStart w:id="108" w:name="h.4d34og8" w:colFirst="0" w:colLast="0"/>
+      <w:bookmarkEnd w:id="108"/>
       <w:r>
         <w:rPr>
           <w:rFonts w:ascii="Times New Roman" w:eastAsia="Times New Roman" w:hAnsi="Times New Roman" w:cs="Times New Roman"/>
@@ -4430,7 +4450,7 @@
         </w:rPr>
         <w:t>). Each degree of latitude away from the equator leads to a 2.49% increase in EPA content.</w:t>
       </w:r>
-      <w:ins w:id="107" w:author="Joey Bernhardt" w:date="2015-07-21T12:31:00Z">
+      <w:ins w:id="109" w:author="Joey Bernhardt" w:date="2015-07-21T12:31:00Z">
         <w:r>
           <w:rPr>
             <w:rFonts w:ascii="Times New Roman" w:eastAsia="Times New Roman" w:hAnsi="Times New Roman" w:cs="Times New Roman"/>
@@ -4538,9 +4558,9 @@
         <w:pStyle w:val="Heading2"/>
         <w:spacing w:before="360" w:after="80" w:line="360" w:lineRule="auto"/>
       </w:pPr>
-      <w:bookmarkStart w:id="108" w:name="h.2s8eyo1" w:colFirst="0" w:colLast="0"/>
-      <w:bookmarkEnd w:id="108"/>
-      <w:commentRangeStart w:id="109"/>
+      <w:bookmarkStart w:id="110" w:name="h.2s8eyo1" w:colFirst="0" w:colLast="0"/>
+      <w:bookmarkEnd w:id="110"/>
+      <w:commentRangeStart w:id="111"/>
       <w:r>
         <w:rPr>
           <w:rFonts w:ascii="Times New Roman" w:eastAsia="Times New Roman" w:hAnsi="Times New Roman" w:cs="Times New Roman"/>
@@ -4549,9 +4569,9 @@
         </w:rPr>
         <w:t>Discussion</w:t>
       </w:r>
-      <w:commentRangeEnd w:id="109"/>
-      <w:r>
-        <w:commentReference w:id="109"/>
+      <w:commentRangeEnd w:id="111"/>
+      <w:r>
+        <w:commentReference w:id="111"/>
       </w:r>
     </w:p>
     <w:p>
@@ -4567,7 +4587,7 @@
         </w:rPr>
         <w:t xml:space="preserve">We found that the substantial variation in the nutritional content of an edible portion among seafood species can be explained partly major ecological functional traits of latitude, body size and habitat associations. </w:t>
       </w:r>
-      <w:commentRangeStart w:id="110"/>
+      <w:commentRangeStart w:id="112"/>
       <w:r>
         <w:rPr>
           <w:rFonts w:ascii="Times New Roman" w:eastAsia="Times New Roman" w:hAnsi="Times New Roman" w:cs="Times New Roman"/>
@@ -4577,7 +4597,7 @@
         </w:rPr>
         <w:t xml:space="preserve">The two axes that most strongly control nutritional content of the edible portion are body size and latitude. In order to meet at least 25% of RDI for a range of nutrients, species must be XX size </w:t>
       </w:r>
-      <w:commentRangeStart w:id="111"/>
+      <w:commentRangeStart w:id="113"/>
       <w:r>
         <w:rPr>
           <w:rFonts w:ascii="Times New Roman" w:eastAsia="Times New Roman" w:hAnsi="Times New Roman" w:cs="Times New Roman"/>
@@ -4587,9 +4607,9 @@
         </w:rPr>
         <w:t>and</w:t>
       </w:r>
-      <w:commentRangeEnd w:id="111"/>
-      <w:r>
-        <w:commentReference w:id="111"/>
+      <w:commentRangeEnd w:id="113"/>
+      <w:r>
+        <w:commentReference w:id="113"/>
       </w:r>
       <w:r>
         <w:rPr>
@@ -4600,9 +4620,9 @@
         </w:rPr>
         <w:t xml:space="preserve"> come from XX latitude.</w:t>
       </w:r>
-      <w:commentRangeEnd w:id="110"/>
-      <w:r>
-        <w:commentReference w:id="110"/>
+      <w:commentRangeEnd w:id="112"/>
+      <w:r>
+        <w:commentReference w:id="112"/>
       </w:r>
       <w:r>
         <w:rPr>
@@ -4639,7 +4659,7 @@
         </w:rPr>
         <w:t xml:space="preserve"> and macronutrient variability, here </w:t>
       </w:r>
-      <w:commentRangeStart w:id="112"/>
+      <w:commentRangeStart w:id="114"/>
       <w:r>
         <w:rPr>
           <w:rFonts w:ascii="Times New Roman" w:eastAsia="Times New Roman" w:hAnsi="Times New Roman" w:cs="Times New Roman"/>
@@ -4684,7 +4704,7 @@
         </w:rPr>
         <w:t xml:space="preserve">. </w:t>
       </w:r>
-      <w:ins w:id="113" w:author="Mary O'Connor" w:date="2015-10-09T16:17:00Z">
+      <w:ins w:id="115" w:author="Mary O'Connor" w:date="2015-10-09T16:17:00Z">
         <w:r>
           <w:rPr>
             <w:rFonts w:ascii="Times New Roman" w:eastAsia="Times New Roman" w:hAnsi="Times New Roman" w:cs="Times New Roman"/>
@@ -4729,9 +4749,9 @@
         </w:rPr>
         <w:t xml:space="preserve"> et al. 2006).</w:t>
       </w:r>
-      <w:commentRangeEnd w:id="112"/>
-      <w:r>
-        <w:commentReference w:id="112"/>
+      <w:commentRangeEnd w:id="114"/>
+      <w:r>
+        <w:commentReference w:id="114"/>
       </w:r>
       <w:r>
         <w:rPr>
@@ -4741,7 +4761,7 @@
         </w:rPr>
         <w:t xml:space="preserve"> In addition, we sampled fishes</w:t>
       </w:r>
-      <w:commentRangeStart w:id="114"/>
+      <w:commentRangeStart w:id="116"/>
       <w:r>
         <w:rPr>
           <w:rFonts w:ascii="Times New Roman" w:eastAsia="Times New Roman" w:hAnsi="Times New Roman" w:cs="Times New Roman"/>
@@ -4750,9 +4770,9 @@
         </w:rPr>
         <w:t xml:space="preserve"> over a much greater range </w:t>
       </w:r>
-      <w:commentRangeEnd w:id="114"/>
-      <w:r>
-        <w:commentReference w:id="114"/>
+      <w:commentRangeEnd w:id="116"/>
+      <w:r>
+        <w:commentReference w:id="116"/>
       </w:r>
       <w:r>
         <w:rPr>
@@ -4768,7 +4788,7 @@
         <w:pStyle w:val="normal0"/>
         <w:spacing w:line="360" w:lineRule="auto"/>
       </w:pPr>
-      <w:commentRangeStart w:id="115"/>
+      <w:commentRangeStart w:id="117"/>
       <w:r>
         <w:rPr>
           <w:rFonts w:ascii="Times New Roman" w:eastAsia="Times New Roman" w:hAnsi="Times New Roman" w:cs="Times New Roman"/>
@@ -4777,12 +4797,12 @@
         </w:rPr>
         <w:t xml:space="preserve">The degree of variability we documented in the edible portion is substantially higher than variability documented among whole body measurements. </w:t>
       </w:r>
-      <w:commentRangeEnd w:id="115"/>
+      <w:commentRangeEnd w:id="117"/>
       <w:r>
         <w:rPr>
           <w:rStyle w:val="CommentReference"/>
         </w:rPr>
-        <w:commentReference w:id="115"/>
+        <w:commentReference w:id="117"/>
       </w:r>
       <w:r>
         <w:rPr>
@@ -4792,7 +4812,7 @@
         </w:rPr>
         <w:t xml:space="preserve">This could be due to the fact we are sampling across much broader habitat/latitudinal/phylogenetic ranges, and/or because nutrient deposition is not uniform across body tissues, so including samples that are not uniform in their inclusion of body parts could increase the range of variability. Nonetheless, the relevant metric of nutritional value from the human perspective is the nutrient content of the edible portion, not the whole body. </w:t>
       </w:r>
-      <w:commentRangeStart w:id="116"/>
+      <w:commentRangeStart w:id="118"/>
       <w:r>
         <w:rPr>
           <w:rFonts w:ascii="Times New Roman" w:eastAsia="Times New Roman" w:hAnsi="Times New Roman" w:cs="Times New Roman"/>
@@ -4801,12 +4821,12 @@
         </w:rPr>
         <w:t xml:space="preserve">Thus, documented variability in whole body elemental composition may underestimate the variability in nutritional value of the edible portion.  </w:t>
       </w:r>
-      <w:commentRangeEnd w:id="116"/>
+      <w:commentRangeEnd w:id="118"/>
       <w:r>
         <w:rPr>
           <w:rStyle w:val="CommentReference"/>
         </w:rPr>
-        <w:commentReference w:id="116"/>
+        <w:commentReference w:id="118"/>
       </w:r>
     </w:p>
     <w:p>
@@ -5138,7 +5158,7 @@
         <w:pStyle w:val="normal0"/>
         <w:spacing w:line="360" w:lineRule="auto"/>
       </w:pPr>
-      <w:commentRangeStart w:id="117"/>
+      <w:commentRangeStart w:id="119"/>
       <w:r>
         <w:rPr>
           <w:rFonts w:ascii="Times New Roman" w:eastAsia="Times New Roman" w:hAnsi="Times New Roman" w:cs="Times New Roman"/>
@@ -5147,9 +5167,9 @@
         </w:rPr>
         <w:t>The</w:t>
       </w:r>
-      <w:commentRangeEnd w:id="117"/>
-      <w:r>
-        <w:commentReference w:id="117"/>
+      <w:commentRangeEnd w:id="119"/>
+      <w:r>
+        <w:commentReference w:id="119"/>
       </w:r>
       <w:r>
         <w:rPr>
@@ -5493,7 +5513,7 @@
         </w:rPr>
         <w:t xml:space="preserve">In contrast to the patterns for microelements, we found that the concentration of the essential polyunsaturated fatty acids EPA and DHA both increase with increasing latitude. This pattern is consistent with experimental evidence from several fish species </w:t>
       </w:r>
-      <w:ins w:id="118" w:author="Mary O'Connor" w:date="2015-10-09T16:22:00Z">
+      <w:ins w:id="120" w:author="Mary O'Connor" w:date="2015-10-09T16:22:00Z">
         <w:r>
           <w:rPr>
             <w:rFonts w:ascii="Times New Roman" w:eastAsia="Times New Roman" w:hAnsi="Times New Roman" w:cs="Times New Roman"/>
@@ -5800,8 +5820,8 @@
         <w:pStyle w:val="normal0"/>
         <w:spacing w:line="360" w:lineRule="auto"/>
       </w:pPr>
-      <w:bookmarkStart w:id="119" w:name="h.17dp8vu" w:colFirst="0" w:colLast="0"/>
-      <w:bookmarkEnd w:id="119"/>
+      <w:bookmarkStart w:id="121" w:name="h.17dp8vu" w:colFirst="0" w:colLast="0"/>
+      <w:bookmarkEnd w:id="121"/>
       <w:r>
         <w:rPr>
           <w:rFonts w:ascii="Times New Roman" w:eastAsia="Times New Roman" w:hAnsi="Times New Roman" w:cs="Times New Roman"/>
@@ -5849,7 +5869,7 @@
         </w:rPr>
         <w:t xml:space="preserve">Future directions: Applied </w:t>
       </w:r>
-      <w:commentRangeStart w:id="120"/>
+      <w:commentRangeStart w:id="122"/>
       <w:r>
         <w:rPr>
           <w:rFonts w:ascii="Times New Roman" w:eastAsia="Times New Roman" w:hAnsi="Times New Roman" w:cs="Times New Roman"/>
@@ -5859,9 +5879,9 @@
         </w:rPr>
         <w:t>ecological</w:t>
       </w:r>
-      <w:commentRangeEnd w:id="120"/>
-      <w:r>
-        <w:commentReference w:id="120"/>
+      <w:commentRangeEnd w:id="122"/>
+      <w:r>
+        <w:commentReference w:id="122"/>
       </w:r>
       <w:r>
         <w:rPr>
@@ -5904,8 +5924,8 @@
         </w:rPr>
         <w:t xml:space="preserve"> </w:t>
       </w:r>
-      <w:commentRangeStart w:id="121"/>
-      <w:commentRangeStart w:id="122"/>
+      <w:commentRangeStart w:id="123"/>
+      <w:commentRangeStart w:id="124"/>
       <w:r>
         <w:rPr>
           <w:rFonts w:ascii="Times New Roman" w:eastAsia="Times New Roman" w:hAnsi="Times New Roman" w:cs="Times New Roman"/>
@@ -5914,13 +5934,13 @@
         </w:rPr>
         <w:t>In the context of human nutrition, one of most important benefits that people derive from seafood consumption is not just the calories or protein, but the micronutrients (add refs). As a result, it is important to focus attention on the stoichiometry of micronutrients, particularly iron, zinc, calcium, selenium and essential fatty acids, since those are the most valuable in the human diet.</w:t>
       </w:r>
-      <w:commentRangeEnd w:id="121"/>
-      <w:r>
-        <w:commentReference w:id="121"/>
-      </w:r>
-      <w:commentRangeEnd w:id="122"/>
-      <w:r>
-        <w:commentReference w:id="122"/>
+      <w:commentRangeEnd w:id="123"/>
+      <w:r>
+        <w:commentReference w:id="123"/>
+      </w:r>
+      <w:commentRangeEnd w:id="124"/>
+      <w:r>
+        <w:commentReference w:id="124"/>
       </w:r>
     </w:p>
     <w:p>
@@ -7291,7 +7311,7 @@
         <w:pStyle w:val="normal0"/>
         <w:spacing w:line="360" w:lineRule="auto"/>
       </w:pPr>
-      <w:commentRangeStart w:id="124"/>
+      <w:commentRangeStart w:id="125"/>
       <w:r>
         <w:rPr>
           <w:rFonts w:ascii="Times New Roman" w:eastAsia="Times New Roman" w:hAnsi="Times New Roman" w:cs="Times New Roman"/>
@@ -7300,12 +7320,12 @@
         </w:rPr>
         <w:t xml:space="preserve">Figure 1. </w:t>
       </w:r>
-      <w:commentRangeEnd w:id="124"/>
+      <w:commentRangeEnd w:id="125"/>
       <w:r>
         <w:rPr>
           <w:rStyle w:val="CommentReference"/>
         </w:rPr>
-        <w:commentReference w:id="124"/>
+        <w:commentReference w:id="125"/>
       </w:r>
       <w:r>
         <w:rPr>
@@ -7441,7 +7461,7 @@
 
 <file path=word/comments.xml><?xml version="1.0" encoding="utf-8"?>
 <w:comments xmlns:wpc="http://schemas.microsoft.com/office/word/2010/wordprocessingCanvas" xmlns:mo="http://schemas.microsoft.com/office/mac/office/2008/main" xmlns:mc="http://schemas.openxmlformats.org/markup-compatibility/2006" xmlns:mv="urn:schemas-microsoft-com:mac:vml" xmlns:o="urn:schemas-microsoft-com:office:office" xmlns:r="http://schemas.openxmlformats.org/officeDocument/2006/relationships" xmlns:m="http://schemas.openxmlformats.org/officeDocument/2006/math" xmlns:v="urn:schemas-microsoft-com:vml" xmlns:wp14="http://schemas.microsoft.com/office/word/2010/wordprocessingDrawing" xmlns:wp="http://schemas.openxmlformats.org/drawingml/2006/wordprocessingDrawing" xmlns:w10="urn:schemas-microsoft-com:office:word" xmlns:w="http://schemas.openxmlformats.org/wordprocessingml/2006/main" xmlns:w14="http://schemas.microsoft.com/office/word/2010/wordml" xmlns:wpg="http://schemas.microsoft.com/office/word/2010/wordprocessingGroup" xmlns:wpi="http://schemas.microsoft.com/office/word/2010/wordprocessingInk" xmlns:wne="http://schemas.microsoft.com/office/word/2006/wordml" xmlns:wps="http://schemas.microsoft.com/office/word/2010/wordprocessingShape" mc:Ignorable="w14 wp14">
-  <w:comment w:id="3" w:author="Mary O'Connor" w:date="2015-03-31T05:18:00Z" w:initials="">
+  <w:comment w:id="5" w:author="Mary O'Connor" w:date="2015-03-31T05:18:00Z" w:initials="">
     <w:p>
       <w:pPr>
         <w:pStyle w:val="normal0"/>
@@ -7514,7 +7534,7 @@
       </w:r>
     </w:p>
   </w:comment>
-  <w:comment w:id="4" w:author="Joey Bernhardt" w:date="2015-03-31T05:18:00Z" w:initials="">
+  <w:comment w:id="6" w:author="Joey Bernhardt" w:date="2015-03-31T05:18:00Z" w:initials="">
     <w:p>
       <w:pPr>
         <w:pStyle w:val="normal0"/>
@@ -7531,12 +7551,12 @@
       </w:r>
     </w:p>
   </w:comment>
-  <w:comment w:id="16" w:author="Mary O'Connor" w:date="2015-10-09T15:35:00Z" w:initials="MO">
+  <w:comment w:id="18" w:author="Mary O'Connor" w:date="2015-10-09T15:35:00Z" w:initials="MO">
     <w:p>
       <w:pPr>
         <w:pStyle w:val="CommentText"/>
       </w:pPr>
-      <w:ins w:id="17" w:author="Mary O'Connor" w:date="2015-10-09T15:35:00Z">
+      <w:ins w:id="19" w:author="Mary O'Connor" w:date="2015-10-09T15:35:00Z">
         <w:r>
           <w:rPr>
             <w:rStyle w:val="CommentReference"/>
@@ -7549,7 +7569,7 @@
       </w:r>
     </w:p>
   </w:comment>
-  <w:comment w:id="32" w:author="Mary O'Connor" w:date="2015-03-30T04:14:00Z" w:initials="">
+  <w:comment w:id="34" w:author="Mary O'Connor" w:date="2015-03-30T04:14:00Z" w:initials="">
     <w:p>
       <w:pPr>
         <w:pStyle w:val="normal0"/>
@@ -7590,7 +7610,7 @@
       </w:r>
     </w:p>
   </w:comment>
-  <w:comment w:id="34" w:author="Mary O'Connor" w:date="2015-10-09T15:47:00Z" w:initials="MO">
+  <w:comment w:id="36" w:author="Mary O'Connor" w:date="2015-10-09T15:47:00Z" w:initials="MO">
     <w:p>
       <w:pPr>
         <w:pStyle w:val="CommentText"/>
@@ -7611,12 +7631,12 @@
       </w:r>
     </w:p>
   </w:comment>
-  <w:comment w:id="45" w:author="Mary O'Connor" w:date="2015-10-09T15:54:00Z" w:initials="MO">
+  <w:comment w:id="47" w:author="Mary O'Connor" w:date="2015-10-09T15:54:00Z" w:initials="MO">
     <w:p>
       <w:pPr>
         <w:pStyle w:val="CommentText"/>
       </w:pPr>
-      <w:ins w:id="48" w:author="Mary O'Connor" w:date="2015-10-09T15:53:00Z">
+      <w:ins w:id="50" w:author="Mary O'Connor" w:date="2015-10-09T15:53:00Z">
         <w:r>
           <w:rPr>
             <w:rStyle w:val="CommentReference"/>
@@ -7637,7 +7657,7 @@
       </w:r>
     </w:p>
   </w:comment>
-  <w:comment w:id="57" w:author="Mary O'Connor" w:date="2015-10-09T15:57:00Z" w:initials="MO">
+  <w:comment w:id="59" w:author="Mary O'Connor" w:date="2015-10-09T15:57:00Z" w:initials="MO">
     <w:p>
       <w:pPr>
         <w:pStyle w:val="CommentText"/>
@@ -7653,7 +7673,7 @@
       </w:r>
     </w:p>
   </w:comment>
-  <w:comment w:id="58" w:author="Joey Bernhardt" w:date="2015-09-24T09:01:00Z" w:initials="">
+  <w:comment w:id="60" w:author="Joey Bernhardt" w:date="2015-09-24T09:01:00Z" w:initials="">
     <w:p>
       <w:pPr>
         <w:pStyle w:val="normal0"/>
@@ -7670,12 +7690,12 @@
       </w:r>
     </w:p>
   </w:comment>
-  <w:comment w:id="60" w:author="Mary O'Connor" w:date="2015-10-09T15:55:00Z" w:initials="MO">
+  <w:comment w:id="62" w:author="Mary O'Connor" w:date="2015-10-09T15:55:00Z" w:initials="MO">
     <w:p>
       <w:pPr>
         <w:pStyle w:val="CommentText"/>
       </w:pPr>
-      <w:ins w:id="62" w:author="Mary O'Connor" w:date="2015-10-09T15:55:00Z">
+      <w:ins w:id="64" w:author="Mary O'Connor" w:date="2015-10-09T15:55:00Z">
         <w:r>
           <w:rPr>
             <w:rStyle w:val="CommentReference"/>
@@ -7693,7 +7713,7 @@
       </w:r>
     </w:p>
   </w:comment>
-  <w:comment w:id="63" w:author="Mary O'Connor" w:date="2015-10-09T15:59:00Z" w:initials="MO">
+  <w:comment w:id="65" w:author="Mary O'Connor" w:date="2015-10-09T15:59:00Z" w:initials="MO">
     <w:p>
       <w:pPr>
         <w:pStyle w:val="CommentText"/>
@@ -7725,7 +7745,7 @@
       </w:r>
     </w:p>
   </w:comment>
-  <w:comment w:id="64" w:author="Mary O'Connor" w:date="2015-10-09T16:02:00Z" w:initials="MO">
+  <w:comment w:id="66" w:author="Mary O'Connor" w:date="2015-10-09T16:02:00Z" w:initials="MO">
     <w:p>
       <w:pPr>
         <w:pStyle w:val="CommentText"/>
@@ -7754,7 +7774,7 @@
       </w:r>
     </w:p>
   </w:comment>
-  <w:comment w:id="66" w:author="Mary O'Connor" w:date="2015-03-30T04:19:00Z" w:initials="">
+  <w:comment w:id="68" w:author="Mary O'Connor" w:date="2015-03-30T04:19:00Z" w:initials="">
     <w:p>
       <w:pPr>
         <w:pStyle w:val="normal0"/>
@@ -7771,7 +7791,7 @@
       </w:r>
     </w:p>
   </w:comment>
-  <w:comment w:id="65" w:author="Mary O'Connor" w:date="2015-10-09T16:03:00Z" w:initials="MO">
+  <w:comment w:id="67" w:author="Mary O'Connor" w:date="2015-10-09T16:03:00Z" w:initials="MO">
     <w:p>
       <w:pPr>
         <w:pStyle w:val="CommentText"/>
@@ -7787,7 +7807,7 @@
       </w:r>
     </w:p>
   </w:comment>
-  <w:comment w:id="68" w:author="Mary O'Connor" w:date="2015-10-09T16:04:00Z" w:initials="MO">
+  <w:comment w:id="70" w:author="Mary O'Connor" w:date="2015-10-09T16:04:00Z" w:initials="MO">
     <w:p>
       <w:pPr>
         <w:pStyle w:val="CommentText"/>
@@ -7803,7 +7823,7 @@
       </w:r>
     </w:p>
   </w:comment>
-  <w:comment w:id="74" w:author="Joey Bernhardt" w:date="2015-03-29T05:39:00Z" w:initials="">
+  <w:comment w:id="76" w:author="Joey Bernhardt" w:date="2015-03-29T05:39:00Z" w:initials="">
     <w:p>
       <w:pPr>
         <w:pStyle w:val="normal0"/>
@@ -7820,7 +7840,7 @@
       </w:r>
     </w:p>
   </w:comment>
-  <w:comment w:id="75" w:author="Mary O'Connor" w:date="2015-10-09T16:10:00Z" w:initials="MO">
+  <w:comment w:id="77" w:author="Mary O'Connor" w:date="2015-10-09T16:10:00Z" w:initials="MO">
     <w:p>
       <w:pPr>
         <w:pStyle w:val="CommentText"/>
@@ -7841,7 +7861,7 @@
       </w:r>
     </w:p>
   </w:comment>
-  <w:comment w:id="76" w:author="Mary O'Connor" w:date="2015-10-09T16:11:00Z" w:initials="MO">
+  <w:comment w:id="78" w:author="Mary O'Connor" w:date="2015-10-09T16:11:00Z" w:initials="MO">
     <w:p>
       <w:pPr>
         <w:pStyle w:val="CommentText"/>
@@ -7942,7 +7962,7 @@
       </w:r>
     </w:p>
   </w:comment>
-  <w:comment w:id="80" w:author="Mary O'Connor" w:date="2015-10-09T16:08:00Z" w:initials="MO">
+  <w:comment w:id="82" w:author="Mary O'Connor" w:date="2015-10-09T16:08:00Z" w:initials="MO">
     <w:p>
       <w:pPr>
         <w:pStyle w:val="CommentText"/>
@@ -7958,7 +7978,7 @@
       </w:r>
     </w:p>
   </w:comment>
-  <w:comment w:id="83" w:author="Mary O'Connor" w:date="2015-03-30T04:27:00Z" w:initials="">
+  <w:comment w:id="85" w:author="Mary O'Connor" w:date="2015-03-30T04:27:00Z" w:initials="">
     <w:p>
       <w:pPr>
         <w:pStyle w:val="normal0"/>
@@ -7975,7 +7995,7 @@
       </w:r>
     </w:p>
   </w:comment>
-  <w:comment w:id="84" w:author="Matthew Siegle" w:date="2015-03-17T06:21:00Z" w:initials="">
+  <w:comment w:id="86" w:author="Matthew Siegle" w:date="2015-03-17T06:21:00Z" w:initials="">
     <w:p>
       <w:pPr>
         <w:pStyle w:val="normal0"/>
@@ -7992,7 +8012,7 @@
       </w:r>
     </w:p>
   </w:comment>
-  <w:comment w:id="86" w:author="Mary O'Connor" w:date="2015-03-31T02:26:00Z" w:initials="">
+  <w:comment w:id="88" w:author="Mary O'Connor" w:date="2015-03-31T02:26:00Z" w:initials="">
     <w:p>
       <w:pPr>
         <w:pStyle w:val="normal0"/>
@@ -8017,7 +8037,7 @@
       </w:r>
     </w:p>
   </w:comment>
-  <w:comment w:id="87" w:author="Joey Bernhardt" w:date="2015-03-31T02:26:00Z" w:initials="">
+  <w:comment w:id="89" w:author="Joey Bernhardt" w:date="2015-03-31T02:26:00Z" w:initials="">
     <w:p>
       <w:pPr>
         <w:pStyle w:val="normal0"/>
@@ -8034,7 +8054,7 @@
       </w:r>
     </w:p>
   </w:comment>
-  <w:comment w:id="95" w:author="Joey Bernhardt" w:date="2015-03-31T02:28:00Z" w:initials="">
+  <w:comment w:id="97" w:author="Joey Bernhardt" w:date="2015-03-31T02:28:00Z" w:initials="">
     <w:p>
       <w:pPr>
         <w:pStyle w:val="normal0"/>
@@ -8046,7 +8066,7 @@
       </w:r>
     </w:p>
   </w:comment>
-  <w:comment w:id="109" w:author="Joey Bernhardt" w:date="2015-04-21T23:52:00Z" w:initials="">
+  <w:comment w:id="111" w:author="Joey Bernhardt" w:date="2015-04-21T23:52:00Z" w:initials="">
     <w:p>
       <w:pPr>
         <w:pStyle w:val="normal0"/>
@@ -8058,7 +8078,7 @@
       </w:r>
     </w:p>
   </w:comment>
-  <w:comment w:id="111" w:author="Joey Bernhardt" w:date="2015-04-21T01:31:00Z" w:initials="">
+  <w:comment w:id="113" w:author="Joey Bernhardt" w:date="2015-04-21T01:31:00Z" w:initials="">
     <w:p>
       <w:pPr>
         <w:pStyle w:val="normal0"/>
@@ -8075,7 +8095,7 @@
       </w:r>
     </w:p>
   </w:comment>
-  <w:comment w:id="110" w:author="Joey Bernhardt" w:date="2015-04-21T23:59:00Z" w:initials="">
+  <w:comment w:id="112" w:author="Joey Bernhardt" w:date="2015-04-21T23:59:00Z" w:initials="">
     <w:p>
       <w:pPr>
         <w:pStyle w:val="normal0"/>
@@ -8092,7 +8112,7 @@
       </w:r>
     </w:p>
   </w:comment>
-  <w:comment w:id="112" w:author="Mary O'Connor" w:date="2015-03-30T05:14:00Z" w:initials="">
+  <w:comment w:id="114" w:author="Mary O'Connor" w:date="2015-03-30T05:14:00Z" w:initials="">
     <w:p>
       <w:pPr>
         <w:pStyle w:val="normal0"/>
@@ -8109,7 +8129,7 @@
       </w:r>
     </w:p>
   </w:comment>
-  <w:comment w:id="114" w:author="Mary O'Connor" w:date="2015-03-30T05:15:00Z" w:initials="">
+  <w:comment w:id="116" w:author="Mary O'Connor" w:date="2015-03-30T05:15:00Z" w:initials="">
     <w:p>
       <w:pPr>
         <w:pStyle w:val="normal0"/>
@@ -8134,7 +8154,7 @@
       </w:r>
     </w:p>
   </w:comment>
-  <w:comment w:id="115" w:author="Mary O'Connor" w:date="2015-10-09T16:18:00Z" w:initials="MO">
+  <w:comment w:id="117" w:author="Mary O'Connor" w:date="2015-10-09T16:18:00Z" w:initials="MO">
     <w:p>
       <w:pPr>
         <w:pStyle w:val="CommentText"/>
@@ -8155,7 +8175,7 @@
       </w:r>
     </w:p>
   </w:comment>
-  <w:comment w:id="116" w:author="Mary O'Connor" w:date="2015-10-09T16:19:00Z" w:initials="MO">
+  <w:comment w:id="118" w:author="Mary O'Connor" w:date="2015-10-09T16:19:00Z" w:initials="MO">
     <w:p>
       <w:pPr>
         <w:pStyle w:val="CommentText"/>
@@ -8187,7 +8207,7 @@
       </w:r>
     </w:p>
   </w:comment>
-  <w:comment w:id="117" w:author="Joey Bernhardt" w:date="2015-03-17T01:57:00Z" w:initials="">
+  <w:comment w:id="119" w:author="Joey Bernhardt" w:date="2015-03-17T01:57:00Z" w:initials="">
     <w:p>
       <w:pPr>
         <w:pStyle w:val="normal0"/>
@@ -8207,7 +8227,7 @@
       </w:r>
     </w:p>
   </w:comment>
-  <w:comment w:id="120" w:author="Joey Bernhardt" w:date="2015-03-17T05:12:00Z" w:initials="">
+  <w:comment w:id="122" w:author="Joey Bernhardt" w:date="2015-03-17T05:12:00Z" w:initials="">
     <w:p>
       <w:pPr>
         <w:pStyle w:val="normal0"/>
@@ -8224,7 +8244,7 @@
       </w:r>
     </w:p>
   </w:comment>
-  <w:comment w:id="121" w:author="Mary O'Connor" w:date="2015-03-31T02:34:00Z" w:initials="">
+  <w:comment w:id="123" w:author="Mary O'Connor" w:date="2015-03-31T02:34:00Z" w:initials="">
     <w:p>
       <w:pPr>
         <w:pStyle w:val="normal0"/>
@@ -8232,12 +8252,7 @@
         <w:spacing w:line="240" w:lineRule="auto"/>
       </w:pPr>
       <w:r>
-        <w:t>I thin</w:t>
-      </w:r>
-      <w:bookmarkStart w:id="123" w:name="_GoBack"/>
-      <w:bookmarkEnd w:id="123"/>
-      <w:r>
-        <w:t xml:space="preserve">k this is the important bit. I'm not sure the </w:t>
+        <w:t xml:space="preserve">I think this is the important bit. I'm not sure the </w:t>
       </w:r>
       <w:proofErr w:type="spellStart"/>
       <w:r>
@@ -8257,7 +8272,7 @@
       </w:r>
     </w:p>
   </w:comment>
-  <w:comment w:id="122" w:author="Joey Bernhardt" w:date="2015-03-31T02:34:00Z" w:initials="">
+  <w:comment w:id="124" w:author="Joey Bernhardt" w:date="2015-03-31T02:34:00Z" w:initials="">
     <w:p>
       <w:pPr>
         <w:pStyle w:val="normal0"/>
@@ -8274,7 +8289,7 @@
       </w:r>
     </w:p>
   </w:comment>
-  <w:comment w:id="124" w:author="Mary O'Connor" w:date="2015-10-09T16:15:00Z" w:initials="MO">
+  <w:comment w:id="125" w:author="Mary O'Connor" w:date="2015-10-09T16:15:00Z" w:initials="MO">
     <w:p>
       <w:pPr>
         <w:pStyle w:val="CommentText"/>
@@ -8352,7 +8367,7 @@
       <w:rPr>
         <w:noProof/>
       </w:rPr>
-      <w:t>11</w:t>
+      <w:t>1</w:t>
     </w:r>
     <w:r>
       <w:fldChar w:fldCharType="end"/>

</xml_diff>